<commit_message>
formatting of online supplement
updated figure naming format
</commit_message>
<xml_diff>
--- a/online_supplement/Online_Supplement_Figure_Captions.docx
+++ b/online_supplement/Online_Supplement_Figure_Captions.docx
@@ -40,7 +40,23 @@
           <w:b/>
           <w:bCs/>
         </w:rPr>
-        <w:t>Figure O1: Dye Diffusion Plate layout</w:t>
+        <w:t xml:space="preserve">Figure </w:t>
+      </w:r>
+      <w:r>
+        <w:rPr>
+          <w:rFonts w:ascii="Times New Roman" w:hAnsi="Times New Roman" w:cs="Times New Roman"/>
+          <w:b/>
+          <w:bCs/>
+        </w:rPr>
+        <w:t>S9</w:t>
+      </w:r>
+      <w:r>
+        <w:rPr>
+          <w:rFonts w:ascii="Times New Roman" w:hAnsi="Times New Roman" w:cs="Times New Roman"/>
+          <w:b/>
+          <w:bCs/>
+        </w:rPr>
+        <w:t>: Dye Diffusion Plate layout</w:t>
       </w:r>
     </w:p>
     <w:p>
@@ -91,7 +107,23 @@
           <w:b/>
           <w:bCs/>
         </w:rPr>
-        <w:t>Figure O2: Dye Calibration Plate layout</w:t>
+        <w:t xml:space="preserve">Figure </w:t>
+      </w:r>
+      <w:r>
+        <w:rPr>
+          <w:rFonts w:ascii="Times New Roman" w:hAnsi="Times New Roman" w:cs="Times New Roman"/>
+          <w:b/>
+          <w:bCs/>
+        </w:rPr>
+        <w:t>S10</w:t>
+      </w:r>
+      <w:r>
+        <w:rPr>
+          <w:rFonts w:ascii="Times New Roman" w:hAnsi="Times New Roman" w:cs="Times New Roman"/>
+          <w:b/>
+          <w:bCs/>
+        </w:rPr>
+        <w:t>: Dye Calibration Plate layout</w:t>
       </w:r>
     </w:p>
     <w:p>
@@ -142,7 +174,23 @@
           <w:b/>
           <w:bCs/>
         </w:rPr>
-        <w:t>Figure O3: Metabolite diffusion curves fit to exponential function</w:t>
+        <w:t xml:space="preserve">Figure </w:t>
+      </w:r>
+      <w:r>
+        <w:rPr>
+          <w:rFonts w:ascii="Times New Roman" w:hAnsi="Times New Roman" w:cs="Times New Roman"/>
+          <w:b/>
+          <w:bCs/>
+        </w:rPr>
+        <w:t>S11</w:t>
+      </w:r>
+      <w:r>
+        <w:rPr>
+          <w:rFonts w:ascii="Times New Roman" w:hAnsi="Times New Roman" w:cs="Times New Roman"/>
+          <w:b/>
+          <w:bCs/>
+        </w:rPr>
+        <w:t>: Metabolite diffusion curves fit to exponential function</w:t>
       </w:r>
     </w:p>
     <w:p>
@@ -273,7 +321,7 @@
           <w:b/>
           <w:bCs/>
         </w:rPr>
-        <w:t>O4</w:t>
+        <w:t>S12</w:t>
       </w:r>
       <w:r>
         <w:rPr>
@@ -382,7 +430,7 @@
           <w:b/>
           <w:bCs/>
         </w:rPr>
-        <w:t>O5</w:t>
+        <w:t>S13</w:t>
       </w:r>
       <w:r>
         <w:rPr>
@@ -509,7 +557,7 @@
           <w:b/>
           <w:bCs/>
         </w:rPr>
-        <w:t>O6</w:t>
+        <w:t>S14</w:t>
       </w:r>
       <w:r>
         <w:rPr>
@@ -670,7 +718,23 @@
           <w:b/>
           <w:bCs/>
         </w:rPr>
-        <w:t xml:space="preserve">Figure O7: Initial growth curves for </w:t>
+        <w:t xml:space="preserve">Figure </w:t>
+      </w:r>
+      <w:r>
+        <w:rPr>
+          <w:rFonts w:ascii="Times New Roman" w:hAnsi="Times New Roman" w:cs="Times New Roman"/>
+          <w:b/>
+          <w:bCs/>
+        </w:rPr>
+        <w:t>S15</w:t>
+      </w:r>
+      <w:r>
+        <w:rPr>
+          <w:rFonts w:ascii="Times New Roman" w:hAnsi="Times New Roman" w:cs="Times New Roman"/>
+          <w:b/>
+          <w:bCs/>
+        </w:rPr>
+        <w:t xml:space="preserve">: Initial growth curves for </w:t>
       </w:r>
       <w:proofErr w:type="spellStart"/>
       <w:r>
@@ -785,7 +849,23 @@
           <w:b/>
           <w:bCs/>
         </w:rPr>
-        <w:t>Figure O8: E. coli auxotroph co-culture experiments - plate layout</w:t>
+        <w:t xml:space="preserve">Figure </w:t>
+      </w:r>
+      <w:r>
+        <w:rPr>
+          <w:rFonts w:ascii="Times New Roman" w:hAnsi="Times New Roman" w:cs="Times New Roman"/>
+          <w:b/>
+          <w:bCs/>
+        </w:rPr>
+        <w:t>S16</w:t>
+      </w:r>
+      <w:r>
+        <w:rPr>
+          <w:rFonts w:ascii="Times New Roman" w:hAnsi="Times New Roman" w:cs="Times New Roman"/>
+          <w:b/>
+          <w:bCs/>
+        </w:rPr>
+        <w:t>: E. coli auxotroph co-culture experiments - plate layout</w:t>
       </w:r>
     </w:p>
     <w:p>
@@ -920,7 +1000,23 @@
           <w:b/>
           <w:bCs/>
         </w:rPr>
-        <w:t>Figure O9: Simulation of E. coli amino acid auxotroph experiments</w:t>
+        <w:t xml:space="preserve">Figure </w:t>
+      </w:r>
+      <w:r>
+        <w:rPr>
+          <w:rFonts w:ascii="Times New Roman" w:hAnsi="Times New Roman" w:cs="Times New Roman"/>
+          <w:b/>
+          <w:bCs/>
+        </w:rPr>
+        <w:t>S17</w:t>
+      </w:r>
+      <w:r>
+        <w:rPr>
+          <w:rFonts w:ascii="Times New Roman" w:hAnsi="Times New Roman" w:cs="Times New Roman"/>
+          <w:b/>
+          <w:bCs/>
+        </w:rPr>
+        <w:t>: Simulation of E. coli amino acid auxotroph experiments</w:t>
       </w:r>
     </w:p>
     <w:p>
@@ -986,7 +1082,39 @@
           <w:b/>
           <w:bCs/>
         </w:rPr>
-        <w:t>Figure O10: Sampling of diffusion and leakage parameters with noise</w:t>
+        <w:t xml:space="preserve">Figure </w:t>
+      </w:r>
+      <w:r>
+        <w:rPr>
+          <w:rFonts w:ascii="Times New Roman" w:hAnsi="Times New Roman" w:cs="Times New Roman"/>
+          <w:b/>
+          <w:bCs/>
+        </w:rPr>
+        <w:t>S</w:t>
+      </w:r>
+      <w:r>
+        <w:rPr>
+          <w:rFonts w:ascii="Times New Roman" w:hAnsi="Times New Roman" w:cs="Times New Roman"/>
+          <w:b/>
+          <w:bCs/>
+        </w:rPr>
+        <w:t>1</w:t>
+      </w:r>
+      <w:r>
+        <w:rPr>
+          <w:rFonts w:ascii="Times New Roman" w:hAnsi="Times New Roman" w:cs="Times New Roman"/>
+          <w:b/>
+          <w:bCs/>
+        </w:rPr>
+        <w:t>8</w:t>
+      </w:r>
+      <w:r>
+        <w:rPr>
+          <w:rFonts w:ascii="Times New Roman" w:hAnsi="Times New Roman" w:cs="Times New Roman"/>
+          <w:b/>
+          <w:bCs/>
+        </w:rPr>
+        <w:t>: Sampling of diffusion and leakage parameters with noise</w:t>
       </w:r>
     </w:p>
     <w:p>
@@ -1023,7 +1151,39 @@
           <w:b/>
           <w:bCs/>
         </w:rPr>
-        <w:t>Figure O11: Sampling of unequal leakage parameters with noise</w:t>
+        <w:t xml:space="preserve">Figure </w:t>
+      </w:r>
+      <w:r>
+        <w:rPr>
+          <w:rFonts w:ascii="Times New Roman" w:hAnsi="Times New Roman" w:cs="Times New Roman"/>
+          <w:b/>
+          <w:bCs/>
+        </w:rPr>
+        <w:t>S</w:t>
+      </w:r>
+      <w:r>
+        <w:rPr>
+          <w:rFonts w:ascii="Times New Roman" w:hAnsi="Times New Roman" w:cs="Times New Roman"/>
+          <w:b/>
+          <w:bCs/>
+        </w:rPr>
+        <w:t>1</w:t>
+      </w:r>
+      <w:r>
+        <w:rPr>
+          <w:rFonts w:ascii="Times New Roman" w:hAnsi="Times New Roman" w:cs="Times New Roman"/>
+          <w:b/>
+          <w:bCs/>
+        </w:rPr>
+        <w:t>9</w:t>
+      </w:r>
+      <w:r>
+        <w:rPr>
+          <w:rFonts w:ascii="Times New Roman" w:hAnsi="Times New Roman" w:cs="Times New Roman"/>
+          <w:b/>
+          <w:bCs/>
+        </w:rPr>
+        <w:t>: Sampling of unequal leakage parameters with noise</w:t>
       </w:r>
     </w:p>
     <w:p>

</xml_diff>